<commit_message>
Update documentazioni finali, e correzioni grammaticali documentazioni IT3
</commit_message>
<xml_diff>
--- a/ITERAZIONE 3/SSD e CONTRATTI/Contratti delle Operazioni.docx
+++ b/ITERAZIONE 3/SSD e CONTRATTI/Contratti delle Operazioni.docx
@@ -7000,14 +7000,7 @@
                 <w:sz w:val="28"/>
                 <w:szCs w:val="28"/>
               </w:rPr>
-              <w:t>” è stato aggiornato con i valori</w:t>
-            </w:r>
-            <w:r>
-              <w:rPr>
-                <w:sz w:val="28"/>
-                <w:szCs w:val="28"/>
-              </w:rPr>
-              <w:t xml:space="preserve"> </w:t>
+              <w:t xml:space="preserve">” è stato aggiornato con i valori </w:t>
             </w:r>
             <w:r>
               <w:rPr>
@@ -7458,7 +7451,7 @@
                 <w:sz w:val="28"/>
                 <w:szCs w:val="28"/>
               </w:rPr>
-              <w:t xml:space="preserve">CO1: </w:t>
+              <w:t xml:space="preserve">CO2: </w:t>
             </w:r>
             <w:proofErr w:type="spellStart"/>
             <w:r>
@@ -7567,14 +7560,7 @@
                 <w:sz w:val="28"/>
                 <w:szCs w:val="28"/>
               </w:rPr>
-              <w:t xml:space="preserve">Caso d’uso UC6: </w:t>
-            </w:r>
-            <w:r>
-              <w:rPr>
-                <w:sz w:val="28"/>
-                <w:szCs w:val="28"/>
-              </w:rPr>
-              <w:t>Registrazione cliente</w:t>
+              <w:t>Caso d’uso UC6: Registrazione cliente</w:t>
             </w:r>
           </w:p>
         </w:tc>
@@ -7600,49 +7586,6 @@
                 <w:szCs w:val="28"/>
               </w:rPr>
               <w:t>Pre-condizioni</w:t>
-            </w:r>
-          </w:p>
-        </w:tc>
-        <w:tc>
-          <w:tcPr>
-            <w:tcW w:w="7643" w:type="dxa"/>
-          </w:tcPr>
-          <w:p>
-            <w:pPr>
-              <w:pStyle w:val="Paragrafoelenco"/>
-              <w:numPr>
-                <w:ilvl w:val="0"/>
-                <w:numId w:val="4"/>
-              </w:numPr>
-              <w:rPr>
-                <w:sz w:val="28"/>
-                <w:szCs w:val="28"/>
-              </w:rPr>
-            </w:pPr>
-          </w:p>
-        </w:tc>
-      </w:tr>
-      <w:tr>
-        <w:tc>
-          <w:tcPr>
-            <w:tcW w:w="1979" w:type="dxa"/>
-            <w:shd w:val="clear" w:color="auto" w:fill="E7E6E6" w:themeFill="background2"/>
-          </w:tcPr>
-          <w:p>
-            <w:pPr>
-              <w:rPr>
-                <w:b/>
-                <w:sz w:val="28"/>
-                <w:szCs w:val="28"/>
-              </w:rPr>
-            </w:pPr>
-            <w:r>
-              <w:rPr>
-                <w:b/>
-                <w:sz w:val="28"/>
-                <w:szCs w:val="28"/>
-              </w:rPr>
-              <w:t>Post-condizioni</w:t>
             </w:r>
           </w:p>
         </w:tc>
@@ -7663,280 +7606,6 @@
                 <w:szCs w:val="28"/>
               </w:rPr>
             </w:pPr>
-            <w:r>
-              <w:rPr>
-                <w:sz w:val="28"/>
-                <w:szCs w:val="28"/>
-              </w:rPr>
-              <w:t>Viene inizializzata un’istanza di Cliente detta “</w:t>
-            </w:r>
-            <w:proofErr w:type="spellStart"/>
-            <w:r>
-              <w:rPr>
-                <w:sz w:val="28"/>
-                <w:szCs w:val="28"/>
-              </w:rPr>
-              <w:t>clienteR</w:t>
-            </w:r>
-            <w:proofErr w:type="spellEnd"/>
-            <w:r>
-              <w:rPr>
-                <w:sz w:val="28"/>
-                <w:szCs w:val="28"/>
-              </w:rPr>
-              <w:t>” mediante l’associazione di Cliente con SistemaPCReady chiamata “registra”</w:t>
-            </w:r>
-          </w:p>
-        </w:tc>
-      </w:tr>
-    </w:tbl>
-    <w:p/>
-    <w:p/>
-    <w:p/>
-    <w:tbl>
-      <w:tblPr>
-        <w:tblStyle w:val="Grigliatabella"/>
-        <w:tblW w:w="0" w:type="auto"/>
-        <w:tblLook w:val="04A0" w:firstRow="1" w:lastRow="0" w:firstColumn="1" w:lastColumn="0" w:noHBand="0" w:noVBand="1"/>
-      </w:tblPr>
-      <w:tblGrid>
-        <w:gridCol w:w="1979"/>
-        <w:gridCol w:w="7643"/>
-      </w:tblGrid>
-      <w:tr>
-        <w:tc>
-          <w:tcPr>
-            <w:tcW w:w="1979" w:type="dxa"/>
-            <w:shd w:val="clear" w:color="auto" w:fill="E7E6E6" w:themeFill="background2"/>
-          </w:tcPr>
-          <w:p>
-            <w:pPr>
-              <w:rPr>
-                <w:b/>
-                <w:sz w:val="28"/>
-                <w:szCs w:val="28"/>
-              </w:rPr>
-            </w:pPr>
-            <w:r>
-              <w:rPr>
-                <w:b/>
-                <w:sz w:val="28"/>
-                <w:szCs w:val="28"/>
-              </w:rPr>
-              <w:t>Nome del contratto</w:t>
-            </w:r>
-          </w:p>
-        </w:tc>
-        <w:tc>
-          <w:tcPr>
-            <w:tcW w:w="7643" w:type="dxa"/>
-          </w:tcPr>
-          <w:p>
-            <w:pPr>
-              <w:rPr>
-                <w:b/>
-                <w:sz w:val="28"/>
-                <w:szCs w:val="28"/>
-              </w:rPr>
-            </w:pPr>
-            <w:r>
-              <w:rPr>
-                <w:b/>
-                <w:sz w:val="28"/>
-                <w:szCs w:val="28"/>
-              </w:rPr>
-              <w:t xml:space="preserve">CO1: </w:t>
-            </w:r>
-            <w:proofErr w:type="spellStart"/>
-            <w:r>
-              <w:rPr>
-                <w:b/>
-                <w:sz w:val="28"/>
-                <w:szCs w:val="28"/>
-              </w:rPr>
-              <w:t>inserisciD</w:t>
-            </w:r>
-            <w:r>
-              <w:rPr>
-                <w:b/>
-                <w:sz w:val="28"/>
-                <w:szCs w:val="28"/>
-              </w:rPr>
-              <w:t>atiUtente</w:t>
-            </w:r>
-            <w:proofErr w:type="spellEnd"/>
-          </w:p>
-        </w:tc>
-      </w:tr>
-      <w:tr>
-        <w:tc>
-          <w:tcPr>
-            <w:tcW w:w="1979" w:type="dxa"/>
-            <w:shd w:val="clear" w:color="auto" w:fill="E7E6E6" w:themeFill="background2"/>
-          </w:tcPr>
-          <w:p>
-            <w:pPr>
-              <w:rPr>
-                <w:b/>
-                <w:sz w:val="28"/>
-                <w:szCs w:val="28"/>
-              </w:rPr>
-            </w:pPr>
-            <w:r>
-              <w:rPr>
-                <w:b/>
-                <w:sz w:val="28"/>
-                <w:szCs w:val="28"/>
-              </w:rPr>
-              <w:t>Operazione</w:t>
-            </w:r>
-          </w:p>
-        </w:tc>
-        <w:tc>
-          <w:tcPr>
-            <w:tcW w:w="7643" w:type="dxa"/>
-          </w:tcPr>
-          <w:p>
-            <w:pPr>
-              <w:rPr>
-                <w:sz w:val="28"/>
-                <w:szCs w:val="28"/>
-              </w:rPr>
-            </w:pPr>
-            <w:proofErr w:type="spellStart"/>
-            <w:r>
-              <w:rPr>
-                <w:sz w:val="28"/>
-                <w:szCs w:val="28"/>
-              </w:rPr>
-              <w:t>datiUtente</w:t>
-            </w:r>
-            <w:proofErr w:type="spellEnd"/>
-            <w:r>
-              <w:rPr>
-                <w:sz w:val="28"/>
-                <w:szCs w:val="28"/>
-              </w:rPr>
-              <w:t>()</w:t>
-            </w:r>
-          </w:p>
-        </w:tc>
-      </w:tr>
-      <w:tr>
-        <w:tc>
-          <w:tcPr>
-            <w:tcW w:w="1979" w:type="dxa"/>
-            <w:shd w:val="clear" w:color="auto" w:fill="E7E6E6" w:themeFill="background2"/>
-          </w:tcPr>
-          <w:p>
-            <w:pPr>
-              <w:rPr>
-                <w:b/>
-                <w:sz w:val="28"/>
-                <w:szCs w:val="28"/>
-              </w:rPr>
-            </w:pPr>
-            <w:r>
-              <w:rPr>
-                <w:b/>
-                <w:sz w:val="28"/>
-                <w:szCs w:val="28"/>
-              </w:rPr>
-              <w:t>Riferimenti</w:t>
-            </w:r>
-          </w:p>
-        </w:tc>
-        <w:tc>
-          <w:tcPr>
-            <w:tcW w:w="7643" w:type="dxa"/>
-          </w:tcPr>
-          <w:p>
-            <w:pPr>
-              <w:rPr>
-                <w:sz w:val="28"/>
-                <w:szCs w:val="28"/>
-              </w:rPr>
-            </w:pPr>
-            <w:r>
-              <w:rPr>
-                <w:sz w:val="28"/>
-                <w:szCs w:val="28"/>
-              </w:rPr>
-              <w:t xml:space="preserve">Caso d’uso UC6: </w:t>
-            </w:r>
-            <w:r>
-              <w:rPr>
-                <w:sz w:val="28"/>
-                <w:szCs w:val="28"/>
-              </w:rPr>
-              <w:t>Registrazione cliente</w:t>
-            </w:r>
-          </w:p>
-        </w:tc>
-      </w:tr>
-      <w:tr>
-        <w:tc>
-          <w:tcPr>
-            <w:tcW w:w="1979" w:type="dxa"/>
-            <w:shd w:val="clear" w:color="auto" w:fill="E7E6E6" w:themeFill="background2"/>
-          </w:tcPr>
-          <w:p>
-            <w:pPr>
-              <w:rPr>
-                <w:b/>
-                <w:sz w:val="28"/>
-                <w:szCs w:val="28"/>
-              </w:rPr>
-            </w:pPr>
-            <w:r>
-              <w:rPr>
-                <w:b/>
-                <w:sz w:val="28"/>
-                <w:szCs w:val="28"/>
-              </w:rPr>
-              <w:t>Pre-condizioni</w:t>
-            </w:r>
-          </w:p>
-        </w:tc>
-        <w:tc>
-          <w:tcPr>
-            <w:tcW w:w="7643" w:type="dxa"/>
-          </w:tcPr>
-          <w:p>
-            <w:pPr>
-              <w:pStyle w:val="Paragrafoelenco"/>
-              <w:numPr>
-                <w:ilvl w:val="0"/>
-                <w:numId w:val="4"/>
-              </w:numPr>
-              <w:rPr>
-                <w:sz w:val="28"/>
-                <w:szCs w:val="28"/>
-              </w:rPr>
-            </w:pPr>
-            <w:r>
-              <w:rPr>
-                <w:sz w:val="28"/>
-                <w:szCs w:val="28"/>
-              </w:rPr>
-              <w:t>È stata inizializzata un’istanza di Cliente detta “</w:t>
-            </w:r>
-            <w:proofErr w:type="spellStart"/>
-            <w:r>
-              <w:rPr>
-                <w:sz w:val="28"/>
-                <w:szCs w:val="28"/>
-              </w:rPr>
-              <w:t>clienteR</w:t>
-            </w:r>
-            <w:proofErr w:type="spellEnd"/>
-            <w:r>
-              <w:rPr>
-                <w:sz w:val="28"/>
-                <w:szCs w:val="28"/>
-              </w:rPr>
-              <w:t>”</w:t>
-            </w:r>
           </w:p>
         </w:tc>
       </w:tr>
@@ -7986,7 +7655,7 @@
                 <w:sz w:val="28"/>
                 <w:szCs w:val="28"/>
               </w:rPr>
-              <w:t xml:space="preserve">Gli attributi di </w:t>
+              <w:t>Viene inizializzata un’istanza di Cliente detta “</w:t>
             </w:r>
             <w:proofErr w:type="spellStart"/>
             <w:r>
@@ -8002,7 +7671,7 @@
                 <w:sz w:val="28"/>
                 <w:szCs w:val="28"/>
               </w:rPr>
-              <w:t xml:space="preserve"> sono stati aggiornati mediante i dati forniti dall’utente</w:t>
+              <w:t>” mediante l’associazione di Cliente con SistemaPCReady chiamata “registra”</w:t>
             </w:r>
           </w:p>
           <w:p>
@@ -8023,6 +7692,43 @@
                 <w:sz w:val="28"/>
                 <w:szCs w:val="28"/>
               </w:rPr>
+              <w:t xml:space="preserve">Gli attributi di </w:t>
+            </w:r>
+            <w:proofErr w:type="spellStart"/>
+            <w:r>
+              <w:rPr>
+                <w:sz w:val="28"/>
+                <w:szCs w:val="28"/>
+              </w:rPr>
+              <w:t>clienteR</w:t>
+            </w:r>
+            <w:proofErr w:type="spellEnd"/>
+            <w:r>
+              <w:rPr>
+                <w:sz w:val="28"/>
+                <w:szCs w:val="28"/>
+              </w:rPr>
+              <w:t xml:space="preserve"> sono stati aggiornati mediante i dati forniti dall’utente</w:t>
+            </w:r>
+          </w:p>
+          <w:p>
+            <w:pPr>
+              <w:pStyle w:val="Paragrafoelenco"/>
+              <w:numPr>
+                <w:ilvl w:val="0"/>
+                <w:numId w:val="4"/>
+              </w:numPr>
+              <w:spacing w:after="0" w:line="240" w:lineRule="auto"/>
+              <w:rPr>
+                <w:sz w:val="28"/>
+                <w:szCs w:val="28"/>
+              </w:rPr>
+            </w:pPr>
+            <w:r>
+              <w:rPr>
+                <w:sz w:val="28"/>
+                <w:szCs w:val="28"/>
+              </w:rPr>
               <w:t>Il Sistema mantiene in memoria l’istanza “</w:t>
             </w:r>
             <w:proofErr w:type="spellStart"/>
@@ -8045,13 +7751,12 @@
         </w:tc>
       </w:tr>
     </w:tbl>
+    <w:p/>
     <w:p/>
     <w:p>
       <w:bookmarkStart w:id="0" w:name="_GoBack"/>
       <w:bookmarkEnd w:id="0"/>
     </w:p>
-    <w:p/>
-    <w:p/>
     <w:p>
       <w:pPr>
         <w:rPr>
@@ -8274,6 +7979,7 @@
                 <w:sz w:val="28"/>
                 <w:szCs w:val="28"/>
               </w:rPr>
+              <w:lastRenderedPageBreak/>
               <w:t>Pre-condizioni</w:t>
             </w:r>
           </w:p>

</xml_diff>